<commit_message>
resubmitted AT01 put all the meeting topics in one place
</commit_message>
<xml_diff>
--- a/Work Collaboratively in the ICT industry/Portfolio of Work/ICTICT443 AT1 Portfolio Task 2_v1.2 By Richard Pountney.docx
+++ b/Work Collaboratively in the ICT industry/Portfolio of Work/ICTICT443 AT1 Portfolio Task 2_v1.2 By Richard Pountney.docx
@@ -934,6 +934,7 @@
             <w:r>
               <w:rPr>
                 <w:rFonts w:ascii="Tahoma" w:hAnsi="Tahoma" w:cs="Tahoma"/>
+                <w:color w:val="0000FF"/>
               </w:rPr>
               <w:t>Richard Pountney</w:t>
             </w:r>
@@ -987,6 +988,7 @@
               <w:rPr>
                 <w:rFonts w:ascii="Tahoma" w:hAnsi="Tahoma" w:cs="Tahoma"/>
                 <w:snapToGrid w:val="0"/>
+                <w:color w:val="0000FF"/>
               </w:rPr>
               <w:t>30007736</w:t>
             </w:r>
@@ -1096,12 +1098,16 @@
             <w:pPr>
               <w:spacing w:before="60" w:after="60"/>
               <w:rPr>
-                <w:rFonts w:ascii="Tahoma" w:hAnsi="Tahoma" w:cs="Tahoma"/>
-              </w:rPr>
-            </w:pPr>
-            <w:r>
-              <w:rPr>
-                <w:rFonts w:ascii="Tahoma" w:hAnsi="Tahoma" w:cs="Tahoma"/>
+                <w:rFonts w:ascii="Brush Script MT" w:hAnsi="Brush Script MT" w:cs="Tahoma"/>
+                <w:strike/>
+                <w:color w:val="0000FF"/>
+              </w:rPr>
+            </w:pPr>
+            <w:r>
+              <w:rPr>
+                <w:rFonts w:ascii="Brush Script MT" w:hAnsi="Brush Script MT" w:cs="Tahoma"/>
+                <w:strike/>
+                <w:color w:val="0000FF"/>
               </w:rPr>
               <w:t>RBP</w:t>
             </w:r>
@@ -13701,121 +13707,121 @@
       </w:rPr>
     </w:lvl>
   </w:abstractNum>
-  <w:num w:numId="1">
+  <w:num w:numId="1" w16cid:durableId="2046829643">
     <w:abstractNumId w:val="34"/>
   </w:num>
-  <w:num w:numId="2">
+  <w:num w:numId="2" w16cid:durableId="1596094074">
     <w:abstractNumId w:val="18"/>
   </w:num>
-  <w:num w:numId="3">
+  <w:num w:numId="3" w16cid:durableId="1402100709">
     <w:abstractNumId w:val="14"/>
   </w:num>
-  <w:num w:numId="4">
+  <w:num w:numId="4" w16cid:durableId="1137340929">
     <w:abstractNumId w:val="0"/>
   </w:num>
-  <w:num w:numId="5">
+  <w:num w:numId="5" w16cid:durableId="615255836">
     <w:abstractNumId w:val="27"/>
   </w:num>
-  <w:num w:numId="6">
+  <w:num w:numId="6" w16cid:durableId="1049302826">
     <w:abstractNumId w:val="22"/>
   </w:num>
-  <w:num w:numId="7">
+  <w:num w:numId="7" w16cid:durableId="1763646778">
     <w:abstractNumId w:val="23"/>
   </w:num>
-  <w:num w:numId="8">
+  <w:num w:numId="8" w16cid:durableId="96759045">
     <w:abstractNumId w:val="21"/>
   </w:num>
-  <w:num w:numId="9">
+  <w:num w:numId="9" w16cid:durableId="1403219113">
     <w:abstractNumId w:val="38"/>
   </w:num>
-  <w:num w:numId="10">
+  <w:num w:numId="10" w16cid:durableId="1119759425">
     <w:abstractNumId w:val="5"/>
   </w:num>
-  <w:num w:numId="11">
+  <w:num w:numId="11" w16cid:durableId="789276766">
     <w:abstractNumId w:val="33"/>
   </w:num>
-  <w:num w:numId="12">
+  <w:num w:numId="12" w16cid:durableId="1879198806">
     <w:abstractNumId w:val="3"/>
   </w:num>
-  <w:num w:numId="13">
+  <w:num w:numId="13" w16cid:durableId="71197822">
     <w:abstractNumId w:val="15"/>
   </w:num>
-  <w:num w:numId="14">
+  <w:num w:numId="14" w16cid:durableId="1742174058">
     <w:abstractNumId w:val="36"/>
   </w:num>
-  <w:num w:numId="15">
+  <w:num w:numId="15" w16cid:durableId="1092431927">
     <w:abstractNumId w:val="24"/>
   </w:num>
-  <w:num w:numId="16">
+  <w:num w:numId="16" w16cid:durableId="1445081006">
     <w:abstractNumId w:val="26"/>
   </w:num>
-  <w:num w:numId="17">
+  <w:num w:numId="17" w16cid:durableId="1607424111">
     <w:abstractNumId w:val="6"/>
   </w:num>
-  <w:num w:numId="18">
+  <w:num w:numId="18" w16cid:durableId="1797136560">
     <w:abstractNumId w:val="1"/>
   </w:num>
-  <w:num w:numId="19">
+  <w:num w:numId="19" w16cid:durableId="1492407254">
     <w:abstractNumId w:val="4"/>
   </w:num>
-  <w:num w:numId="20">
+  <w:num w:numId="20" w16cid:durableId="1995375284">
     <w:abstractNumId w:val="10"/>
   </w:num>
-  <w:num w:numId="21">
+  <w:num w:numId="21" w16cid:durableId="1982806342">
     <w:abstractNumId w:val="16"/>
   </w:num>
-  <w:num w:numId="22">
+  <w:num w:numId="22" w16cid:durableId="642976367">
     <w:abstractNumId w:val="31"/>
   </w:num>
-  <w:num w:numId="23">
+  <w:num w:numId="23" w16cid:durableId="869143134">
     <w:abstractNumId w:val="8"/>
   </w:num>
-  <w:num w:numId="24">
+  <w:num w:numId="24" w16cid:durableId="539125470">
     <w:abstractNumId w:val="11"/>
   </w:num>
-  <w:num w:numId="25">
+  <w:num w:numId="25" w16cid:durableId="673194185">
     <w:abstractNumId w:val="13"/>
   </w:num>
-  <w:num w:numId="26">
+  <w:num w:numId="26" w16cid:durableId="837117267">
     <w:abstractNumId w:val="25"/>
   </w:num>
-  <w:num w:numId="27">
+  <w:num w:numId="27" w16cid:durableId="1054353318">
     <w:abstractNumId w:val="29"/>
   </w:num>
-  <w:num w:numId="28">
+  <w:num w:numId="28" w16cid:durableId="846750427">
     <w:abstractNumId w:val="28"/>
   </w:num>
-  <w:num w:numId="29">
+  <w:num w:numId="29" w16cid:durableId="236014719">
     <w:abstractNumId w:val="17"/>
   </w:num>
-  <w:num w:numId="30">
+  <w:num w:numId="30" w16cid:durableId="845677499">
     <w:abstractNumId w:val="7"/>
   </w:num>
-  <w:num w:numId="31">
+  <w:num w:numId="31" w16cid:durableId="493642451">
     <w:abstractNumId w:val="9"/>
   </w:num>
-  <w:num w:numId="32">
+  <w:num w:numId="32" w16cid:durableId="938097552">
     <w:abstractNumId w:val="35"/>
   </w:num>
-  <w:num w:numId="33">
+  <w:num w:numId="33" w16cid:durableId="1854176234">
     <w:abstractNumId w:val="37"/>
   </w:num>
-  <w:num w:numId="34">
+  <w:num w:numId="34" w16cid:durableId="499855731">
     <w:abstractNumId w:val="20"/>
   </w:num>
-  <w:num w:numId="35">
+  <w:num w:numId="35" w16cid:durableId="531846057">
     <w:abstractNumId w:val="32"/>
   </w:num>
-  <w:num w:numId="36">
+  <w:num w:numId="36" w16cid:durableId="204175058">
     <w:abstractNumId w:val="12"/>
   </w:num>
-  <w:num w:numId="37">
+  <w:num w:numId="37" w16cid:durableId="373846526">
     <w:abstractNumId w:val="2"/>
   </w:num>
-  <w:num w:numId="38">
+  <w:num w:numId="38" w16cid:durableId="2101370799">
     <w:abstractNumId w:val="30"/>
   </w:num>
-  <w:num w:numId="39">
+  <w:num w:numId="39" w16cid:durableId="2028091066">
     <w:abstractNumId w:val="19"/>
   </w:num>
   <w:numIdMacAtCleanup w:val="27"/>
@@ -15468,12 +15474,7 @@
 </file>
 
 <file path=customXml/item1.xml><?xml version="1.0" encoding="utf-8"?>
-<?mso-contentType ?>
-<FormTemplates xmlns="http://schemas.microsoft.com/sharepoint/v3/contenttype/forms">
-  <Display>DocumentLibraryForm</Display>
-  <Edit>DocumentLibraryForm</Edit>
-  <New>DocumentLibraryForm</New>
-</FormTemplates>
+<b:Sources xmlns:b="http://schemas.openxmlformats.org/officeDocument/2006/bibliography" xmlns="http://schemas.openxmlformats.org/officeDocument/2006/bibliography" SelectedStyle="\APASixthEditionOfficeOnline.xsl" StyleName="APA" Version="6"/>
 </file>
 
 <file path=customXml/item2.xml><?xml version="1.0" encoding="utf-8"?>
@@ -15702,7 +15703,12 @@
 </file>
 
 <file path=customXml/item3.xml><?xml version="1.0" encoding="utf-8"?>
-<b:Sources xmlns:b="http://schemas.openxmlformats.org/officeDocument/2006/bibliography" xmlns="http://schemas.openxmlformats.org/officeDocument/2006/bibliography" SelectedStyle="\APASixthEditionOfficeOnline.xsl" StyleName="APA" Version="6"/>
+<?mso-contentType ?>
+<FormTemplates xmlns="http://schemas.microsoft.com/sharepoint/v3/contenttype/forms">
+  <Display>DocumentLibraryForm</Display>
+  <Edit>DocumentLibraryForm</Edit>
+  <New>DocumentLibraryForm</New>
+</FormTemplates>
 </file>
 
 <file path=customXml/item4.xml><?xml version="1.0" encoding="utf-8"?>
@@ -15714,9 +15720,9 @@
 </file>
 
 <file path=customXml/itemProps1.xml><?xml version="1.0" encoding="utf-8"?>
-<ds:datastoreItem xmlns:ds="http://schemas.openxmlformats.org/officeDocument/2006/customXml" ds:itemID="{2D4BFFB2-94BF-489A-A8DB-E28FFE1DE8F4}">
+<ds:datastoreItem xmlns:ds="http://schemas.openxmlformats.org/officeDocument/2006/customXml" ds:itemID="{48B66C36-BF1A-4823-BFE4-FF6E41B8E48E}">
   <ds:schemaRefs>
-    <ds:schemaRef ds:uri="http://schemas.microsoft.com/sharepoint/v3/contenttype/forms"/>
+    <ds:schemaRef ds:uri="http://schemas.openxmlformats.org/officeDocument/2006/bibliography"/>
   </ds:schemaRefs>
 </ds:datastoreItem>
 </file>
@@ -15741,9 +15747,9 @@
 </file>
 
 <file path=customXml/itemProps3.xml><?xml version="1.0" encoding="utf-8"?>
-<ds:datastoreItem xmlns:ds="http://schemas.openxmlformats.org/officeDocument/2006/customXml" ds:itemID="{48B66C36-BF1A-4823-BFE4-FF6E41B8E48E}">
+<ds:datastoreItem xmlns:ds="http://schemas.openxmlformats.org/officeDocument/2006/customXml" ds:itemID="{2D4BFFB2-94BF-489A-A8DB-E28FFE1DE8F4}">
   <ds:schemaRefs>
-    <ds:schemaRef ds:uri="http://schemas.openxmlformats.org/officeDocument/2006/bibliography"/>
+    <ds:schemaRef ds:uri="http://schemas.microsoft.com/sharepoint/v3/contenttype/forms"/>
   </ds:schemaRefs>
 </ds:datastoreItem>
 </file>

</xml_diff>

<commit_message>
worked on Q2 part c & have shared the document on OneDrive
</commit_message>
<xml_diff>
--- a/Work Collaboratively in the ICT industry/Portfolio of Work/ICTICT443 AT1 Portfolio Task 2_v1.2 By Richard Pountney.docx
+++ b/Work Collaboratively in the ICT industry/Portfolio of Work/ICTICT443 AT1 Portfolio Task 2_v1.2 By Richard Pountney.docx
@@ -9194,6 +9194,14 @@
                 <w:szCs w:val="24"/>
               </w:rPr>
               <w:t xml:space="preserve"> with your team</w:t>
+            </w:r>
+          </w:p>
+          <w:p>
+            <w:pPr>
+              <w:pStyle w:val="MyStyle"/>
+            </w:pPr>
+            <w:r>
+              <w:t>I have shared the protocol using OneDrive.</w:t>
             </w:r>
           </w:p>
           <w:p>
@@ -16408,6 +16416,15 @@
 </file>
 
 <file path=customXml/item1.xml><?xml version="1.0" encoding="utf-8"?>
+<?mso-contentType ?>
+<FormTemplates xmlns="http://schemas.microsoft.com/sharepoint/v3/contenttype/forms">
+  <Display>DocumentLibraryForm</Display>
+  <Edit>DocumentLibraryForm</Edit>
+  <New>DocumentLibraryForm</New>
+</FormTemplates>
+</file>
+
+<file path=customXml/item2.xml><?xml version="1.0" encoding="utf-8"?>
 <ct:contentTypeSchema xmlns:ct="http://schemas.microsoft.com/office/2006/metadata/contentType" xmlns:ma="http://schemas.microsoft.com/office/2006/metadata/properties/metaAttributes" ct:_="" ma:_="" ma:contentTypeName="Document" ma:contentTypeID="0x01010008A387A6A5F150438AB789FA73477179" ma:contentTypeVersion="13" ma:contentTypeDescription="Create a new document." ma:contentTypeScope="" ma:versionID="fdcfc3d1927a66f6a9a74ac5838ff44c">
   <xsd:schema xmlns:xsd="http://www.w3.org/2001/XMLSchema" xmlns:xs="http://www.w3.org/2001/XMLSchema" xmlns:p="http://schemas.microsoft.com/office/2006/metadata/properties" xmlns:ns2="478d409e-a518-4a0e-8e11-4423b5118792" xmlns:ns3="339acee6-c10d-4fa9-b653-6ffa3ad6072a" targetNamespace="http://schemas.microsoft.com/office/2006/metadata/properties" ma:root="true" ma:fieldsID="60253e2524309f6916fd38a3e2afaaea" ns2:_="" ns3:_="">
     <xsd:import namespace="478d409e-a518-4a0e-8e11-4423b5118792"/>
@@ -16632,16 +16649,11 @@
 </ct:contentTypeSchema>
 </file>
 
-<file path=customXml/item2.xml><?xml version="1.0" encoding="utf-8"?>
-<?mso-contentType ?>
-<FormTemplates xmlns="http://schemas.microsoft.com/sharepoint/v3/contenttype/forms">
-  <Display>DocumentLibraryForm</Display>
-  <Edit>DocumentLibraryForm</Edit>
-  <New>DocumentLibraryForm</New>
-</FormTemplates>
+<file path=customXml/item3.xml><?xml version="1.0" encoding="utf-8"?>
+<b:Sources xmlns:b="http://schemas.openxmlformats.org/officeDocument/2006/bibliography" xmlns="http://schemas.openxmlformats.org/officeDocument/2006/bibliography" SelectedStyle="\APASixthEditionOfficeOnline.xsl" StyleName="APA" Version="6"/>
 </file>
 
-<file path=customXml/item3.xml><?xml version="1.0" encoding="utf-8"?>
+<file path=customXml/item4.xml><?xml version="1.0" encoding="utf-8"?>
 <p:properties xmlns:p="http://schemas.microsoft.com/office/2006/metadata/properties" xmlns:xsi="http://www.w3.org/2001/XMLSchema-instance" xmlns:pc="http://schemas.microsoft.com/office/infopath/2007/PartnerControls">
   <documentManagement>
     <Notes xmlns="478d409e-a518-4a0e-8e11-4423b5118792" xsi:nil="true"/>
@@ -16649,11 +16661,15 @@
 </p:properties>
 </file>
 
-<file path=customXml/item4.xml><?xml version="1.0" encoding="utf-8"?>
-<b:Sources xmlns:b="http://schemas.openxmlformats.org/officeDocument/2006/bibliography" xmlns="http://schemas.openxmlformats.org/officeDocument/2006/bibliography" SelectedStyle="\APASixthEditionOfficeOnline.xsl" StyleName="APA" Version="6"/>
+<file path=customXml/itemProps1.xml><?xml version="1.0" encoding="utf-8"?>
+<ds:datastoreItem xmlns:ds="http://schemas.openxmlformats.org/officeDocument/2006/customXml" ds:itemID="{2D4BFFB2-94BF-489A-A8DB-E28FFE1DE8F4}">
+  <ds:schemaRefs>
+    <ds:schemaRef ds:uri="http://schemas.microsoft.com/sharepoint/v3/contenttype/forms"/>
+  </ds:schemaRefs>
+</ds:datastoreItem>
 </file>
 
-<file path=customXml/itemProps1.xml><?xml version="1.0" encoding="utf-8"?>
+<file path=customXml/itemProps2.xml><?xml version="1.0" encoding="utf-8"?>
 <ds:datastoreItem xmlns:ds="http://schemas.openxmlformats.org/officeDocument/2006/customXml" ds:itemID="{A90B6661-77DF-4D57-9661-EE616F14B0CC}">
   <ds:schemaRefs>
     <ds:schemaRef ds:uri="http://schemas.microsoft.com/office/2006/metadata/contentType"/>
@@ -16672,15 +16688,15 @@
 </ds:datastoreItem>
 </file>
 
-<file path=customXml/itemProps2.xml><?xml version="1.0" encoding="utf-8"?>
-<ds:datastoreItem xmlns:ds="http://schemas.openxmlformats.org/officeDocument/2006/customXml" ds:itemID="{2D4BFFB2-94BF-489A-A8DB-E28FFE1DE8F4}">
+<file path=customXml/itemProps3.xml><?xml version="1.0" encoding="utf-8"?>
+<ds:datastoreItem xmlns:ds="http://schemas.openxmlformats.org/officeDocument/2006/customXml" ds:itemID="{48B66C36-BF1A-4823-BFE4-FF6E41B8E48E}">
   <ds:schemaRefs>
-    <ds:schemaRef ds:uri="http://schemas.microsoft.com/sharepoint/v3/contenttype/forms"/>
+    <ds:schemaRef ds:uri="http://schemas.openxmlformats.org/officeDocument/2006/bibliography"/>
   </ds:schemaRefs>
 </ds:datastoreItem>
 </file>
 
-<file path=customXml/itemProps3.xml><?xml version="1.0" encoding="utf-8"?>
+<file path=customXml/itemProps4.xml><?xml version="1.0" encoding="utf-8"?>
 <ds:datastoreItem xmlns:ds="http://schemas.openxmlformats.org/officeDocument/2006/customXml" ds:itemID="{D4606750-4A8E-4A9D-8B90-A4402661CAF9}">
   <ds:schemaRefs>
     <ds:schemaRef ds:uri="http://schemas.microsoft.com/office/2006/metadata/properties"/>
@@ -16688,12 +16704,4 @@
     <ds:schemaRef ds:uri="478d409e-a518-4a0e-8e11-4423b5118792"/>
   </ds:schemaRefs>
 </ds:datastoreItem>
-</file>
-
-<file path=customXml/itemProps4.xml><?xml version="1.0" encoding="utf-8"?>
-<ds:datastoreItem xmlns:ds="http://schemas.openxmlformats.org/officeDocument/2006/customXml" ds:itemID="{48B66C36-BF1A-4823-BFE4-FF6E41B8E48E}">
-  <ds:schemaRefs>
-    <ds:schemaRef ds:uri="http://schemas.openxmlformats.org/officeDocument/2006/bibliography"/>
-  </ds:schemaRefs>
-</ds:datastoreItem>
 </file>
</xml_diff>